<commit_message>
https://jira.hl7.org/browse/FHIR-34545 https://jira.hl7.org/browse/FHIR-34610 https://jira.hl7.org/browse/FHIR-34615 https://jira.hl7.org/browse/FHIR-34619
</commit_message>
<xml_diff>
--- a/pandoc/word/FHIRidentifiers.docx
+++ b/pandoc/word/FHIRidentifiers.docx
@@ -22,37 +22,7 @@
           <w:szCs w:val="21"/>
           <w:shd w:val="clear" w:color="auto" w:fill="FFFFFF"/>
         </w:rPr>
-        <w:t xml:space="preserve">The FAIR principles require that "(Meta)data are assigned a Globally Unique, Persistent and Resolvable Identifiers </w:t>
-      </w:r>
-      <w:r>
-        <w:rPr>
-          <w:rFonts w:ascii="Segoe UI" w:hAnsi="Segoe UI" w:cs="Segoe UI"/>
-          <w:color w:val="172B4D"/>
-          <w:sz w:val="21"/>
-          <w:szCs w:val="21"/>
-          <w:shd w:val="clear" w:color="auto" w:fill="FFFFFF"/>
-        </w:rPr>
-        <w:t>(GUPRIs</w:t>
-      </w:r>
-      <w:r>
-        <w:rPr>
-          <w:rFonts w:ascii="Segoe UI" w:hAnsi="Segoe UI" w:cs="Segoe UI"/>
-          <w:color w:val="172B4D"/>
-          <w:sz w:val="21"/>
-          <w:szCs w:val="21"/>
-          <w:shd w:val="clear" w:color="auto" w:fill="FFFFFF"/>
-        </w:rPr>
-        <w:t>).</w:t>
-      </w:r>
-      <w:r>
-        <w:rPr>
-          <w:rFonts w:ascii="Segoe UI" w:hAnsi="Segoe UI" w:cs="Segoe UI"/>
-          <w:color w:val="172B4D"/>
-          <w:sz w:val="21"/>
-          <w:szCs w:val="21"/>
-          <w:shd w:val="clear" w:color="auto" w:fill="FFFFFF"/>
-        </w:rPr>
-        <w:t xml:space="preserve"> </w:t>
+        <w:t xml:space="preserve">The FAIR principles require that "(Meta)data are assigned a Globally Unique, Persistent and Resolvable Identifiers (GUPRIs). </w:t>
       </w:r>
       <w:r>
         <w:rPr>
@@ -185,37 +155,7 @@
           <w:szCs w:val="21"/>
           <w:shd w:val="clear" w:color="auto" w:fill="FFFFFF"/>
         </w:rPr>
-        <w:t xml:space="preserve">Hereafter it is summarized </w:t>
-      </w:r>
-      <w:r>
-        <w:rPr>
-          <w:rFonts w:ascii="Segoe UI" w:hAnsi="Segoe UI" w:cs="Segoe UI"/>
-          <w:color w:val="172B4D"/>
-          <w:sz w:val="21"/>
-          <w:szCs w:val="21"/>
-          <w:shd w:val="clear" w:color="auto" w:fill="FFFFFF"/>
-        </w:rPr>
-        <w:t xml:space="preserve">how these HL7 FHIR identifiers </w:t>
-      </w:r>
-      <w:r>
-        <w:rPr>
-          <w:rFonts w:ascii="Segoe UI" w:hAnsi="Segoe UI" w:cs="Segoe UI"/>
-          <w:color w:val="172B4D"/>
-          <w:sz w:val="21"/>
-          <w:szCs w:val="21"/>
-          <w:shd w:val="clear" w:color="auto" w:fill="FFFFFF"/>
-        </w:rPr>
-        <w:t>fulfil</w:t>
-      </w:r>
-      <w:r>
-        <w:rPr>
-          <w:rFonts w:ascii="Segoe UI" w:hAnsi="Segoe UI" w:cs="Segoe UI"/>
-          <w:color w:val="172B4D"/>
-          <w:sz w:val="21"/>
-          <w:szCs w:val="21"/>
-          <w:shd w:val="clear" w:color="auto" w:fill="FFFFFF"/>
-        </w:rPr>
-        <w:t xml:space="preserve"> the characteristics required by the FAIR principles.</w:t>
+        <w:t>Hereafter it is summarized how these HL7 FHIR identifiers fulfil the characteristics required by the FAIR principles.</w:t>
       </w:r>
     </w:p>
     <w:p>
@@ -233,7 +173,7 @@
     </w:p>
     <w:p>
       <w:pPr>
-        <w:pStyle w:val="Titolo4"/>
+        <w:pStyle w:val="Titolo3"/>
       </w:pPr>
       <w:r>
         <w:t>Location URL based on the resource id ("logical id")</w:t>
@@ -260,12 +200,6 @@
           <w:tab w:val="left" w:pos="14656"/>
         </w:tabs>
         <w:spacing w:after="240" w:line="240" w:lineRule="auto"/>
-        <w:rPr>
-          <w:rFonts w:ascii="Courier New" w:eastAsia="Times New Roman" w:hAnsi="Courier New" w:cs="Courier New"/>
-          <w:sz w:val="20"/>
-          <w:szCs w:val="20"/>
-          <w:lang w:val="en-US"/>
-        </w:rPr>
       </w:pPr>
     </w:p>
     <w:p>
@@ -289,142 +223,44 @@
           <w:tab w:val="left" w:pos="14656"/>
         </w:tabs>
         <w:spacing w:after="240" w:line="240" w:lineRule="auto"/>
-        <w:rPr>
-          <w:lang w:val="en-US"/>
-        </w:rPr>
-      </w:pPr>
-      <w:r>
-        <w:rPr>
-          <w:b/>
-          <w:bCs/>
-        </w:rPr>
+      </w:pPr>
+      <w:r>
         <w:t>E</w:t>
       </w:r>
       <w:r>
-        <w:rPr>
-          <w:b/>
-          <w:bCs/>
-        </w:rPr>
         <w:t>xamples</w:t>
       </w:r>
       <w:r>
-        <w:rPr>
-          <w:b/>
-          <w:bCs/>
-        </w:rPr>
         <w:t xml:space="preserve">: </w:t>
       </w:r>
       <w:r>
-        <w:t>&lt;id value="23"/&gt;</w:t>
-      </w:r>
-      <w:r>
-        <w:t xml:space="preserve"> (</w:t>
-      </w:r>
-      <w:r>
-        <w:t>Logical ID</w:t>
-      </w:r>
-      <w:r>
-        <w:t>)</w:t>
-      </w:r>
-      <w:r>
-        <w:t xml:space="preserve"> </w:t>
+        <w:t xml:space="preserve">&lt;id value="23"/&gt; (Logical ID) </w:t>
       </w:r>
       <w:r>
         <w:t xml:space="preserve">// </w:t>
       </w:r>
       <w:hyperlink r:id="rId6" w:history="1">
         <w:r>
-          <w:rPr>
-            <w:lang w:val="en-US"/>
-          </w:rPr>
           <w:t>http://test.fhir.org/r4/Patient/23</w:t>
         </w:r>
       </w:hyperlink>
       <w:r>
-        <w:rPr>
-          <w:lang w:val="en-US"/>
-        </w:rPr>
-        <w:t xml:space="preserve"> (</w:t>
-      </w:r>
-      <w:r>
-        <w:rPr>
-          <w:lang w:val="en-US"/>
-        </w:rPr>
-        <w:t>Location URL</w:t>
-      </w:r>
-      <w:r>
-        <w:rPr>
-          <w:lang w:val="en-US"/>
-        </w:rPr>
-        <w:t>)</w:t>
+        <w:t xml:space="preserve"> (Location URL)</w:t>
       </w:r>
     </w:p>
     <w:p>
       <w:pPr>
         <w:shd w:val="clear" w:color="auto" w:fill="FFFFFF"/>
         <w:spacing w:before="150" w:after="0" w:line="240" w:lineRule="auto"/>
-        <w:rPr>
-          <w:lang w:val="en-US"/>
-        </w:rPr>
-      </w:pPr>
-      <w:r>
-        <w:rPr>
-          <w:b/>
-          <w:bCs/>
-          <w:lang w:val="en-US"/>
-        </w:rPr>
-        <w:t xml:space="preserve">FAIR object </w:t>
-      </w:r>
-      <w:r>
-        <w:rPr>
-          <w:b/>
-          <w:bCs/>
-          <w:lang w:val="en-US"/>
-        </w:rPr>
-        <w:t>ID</w:t>
-      </w:r>
-      <w:r>
-        <w:rPr>
-          <w:lang w:val="en-US"/>
-        </w:rPr>
-        <w:t>:</w:t>
-      </w:r>
-      <w:r>
-        <w:rPr>
-          <w:lang w:val="en-US"/>
-        </w:rPr>
-        <w:t xml:space="preserve"> </w:t>
-      </w:r>
-      <w:r>
-        <w:rPr>
-          <w:lang w:val="en-US"/>
-        </w:rPr>
-        <w:t>http</w:t>
-      </w:r>
-      <w:r>
-        <w:rPr>
-          <w:lang w:val="en-US"/>
-        </w:rPr>
-        <w:t>s</w:t>
-      </w:r>
-      <w:r>
-        <w:rPr>
-          <w:lang w:val="en-US"/>
-        </w:rPr>
-        <w:t>://test.fhir.org/r4/Patient/23</w:t>
+      </w:pPr>
+      <w:r>
+        <w:t>FAIR object ID: https://test.fhir.org/r4/Patient/23</w:t>
       </w:r>
     </w:p>
     <w:p>
       <w:pPr>
         <w:shd w:val="clear" w:color="auto" w:fill="FFFFFF"/>
         <w:spacing w:before="150" w:after="0" w:line="240" w:lineRule="auto"/>
-        <w:rPr>
-          <w:rFonts w:ascii="Segoe UI" w:eastAsia="Times New Roman" w:hAnsi="Segoe UI" w:cs="Segoe UI"/>
-          <w:color w:val="172B4D"/>
-          <w:sz w:val="21"/>
-          <w:szCs w:val="21"/>
-          <w:lang w:val="en-US"/>
-        </w:rPr>
       </w:pPr>
     </w:p>
     <w:tbl>
@@ -466,26 +302,8 @@
           <w:p>
             <w:pPr>
               <w:spacing w:after="0" w:line="240" w:lineRule="auto"/>
-              <w:rPr>
-                <w:rFonts w:ascii="Times New Roman" w:eastAsia="Times New Roman" w:hAnsi="Times New Roman" w:cs="Times New Roman"/>
-                <w:b/>
-                <w:bCs/>
-                <w:color w:val="172B4D"/>
-                <w:sz w:val="24"/>
-                <w:szCs w:val="24"/>
-                <w:lang w:val="en-US"/>
-              </w:rPr>
             </w:pPr>
             <w:r>
-              <w:rPr>
-                <w:rFonts w:ascii="Times New Roman" w:eastAsia="Times New Roman" w:hAnsi="Times New Roman" w:cs="Times New Roman"/>
-                <w:b/>
-                <w:bCs/>
-                <w:color w:val="172B4D"/>
-                <w:sz w:val="24"/>
-                <w:szCs w:val="24"/>
-                <w:lang w:val="en-US"/>
-              </w:rPr>
               <w:t>Global and Unique</w:t>
             </w:r>
           </w:p>
@@ -511,26 +329,8 @@
           <w:p>
             <w:pPr>
               <w:spacing w:after="0" w:line="240" w:lineRule="auto"/>
-              <w:rPr>
-                <w:rFonts w:ascii="Times New Roman" w:eastAsia="Times New Roman" w:hAnsi="Times New Roman" w:cs="Times New Roman"/>
-                <w:b/>
-                <w:bCs/>
-                <w:color w:val="172B4D"/>
-                <w:sz w:val="24"/>
-                <w:szCs w:val="24"/>
-                <w:lang w:val="en-US"/>
-              </w:rPr>
             </w:pPr>
             <w:r>
-              <w:rPr>
-                <w:rFonts w:ascii="Times New Roman" w:eastAsia="Times New Roman" w:hAnsi="Times New Roman" w:cs="Times New Roman"/>
-                <w:b/>
-                <w:bCs/>
-                <w:color w:val="172B4D"/>
-                <w:sz w:val="24"/>
-                <w:szCs w:val="24"/>
-                <w:lang w:val="en-US"/>
-              </w:rPr>
               <w:t>Persistent</w:t>
             </w:r>
           </w:p>
@@ -556,26 +356,8 @@
           <w:p>
             <w:pPr>
               <w:spacing w:after="0" w:line="240" w:lineRule="auto"/>
-              <w:rPr>
-                <w:rFonts w:ascii="Times New Roman" w:eastAsia="Times New Roman" w:hAnsi="Times New Roman" w:cs="Times New Roman"/>
-                <w:b/>
-                <w:bCs/>
-                <w:color w:val="172B4D"/>
-                <w:sz w:val="24"/>
-                <w:szCs w:val="24"/>
-                <w:lang w:val="en-US"/>
-              </w:rPr>
             </w:pPr>
             <w:r>
-              <w:rPr>
-                <w:rFonts w:ascii="Times New Roman" w:eastAsia="Times New Roman" w:hAnsi="Times New Roman" w:cs="Times New Roman"/>
-                <w:b/>
-                <w:bCs/>
-                <w:color w:val="172B4D"/>
-                <w:sz w:val="24"/>
-                <w:szCs w:val="24"/>
-                <w:lang w:val="en-US"/>
-              </w:rPr>
               <w:t>Resolvable by machine </w:t>
             </w:r>
           </w:p>
@@ -602,163 +384,67 @@
           <w:p>
             <w:pPr>
               <w:spacing w:after="0" w:line="240" w:lineRule="auto"/>
-              <w:rPr>
-                <w:rFonts w:ascii="Times New Roman" w:eastAsia="Times New Roman" w:hAnsi="Times New Roman" w:cs="Times New Roman"/>
-                <w:sz w:val="24"/>
-                <w:szCs w:val="24"/>
-                <w:lang w:val="en-US"/>
-              </w:rPr>
             </w:pPr>
             <w:r>
-              <w:rPr>
-                <w:rFonts w:ascii="Times New Roman" w:eastAsia="Times New Roman" w:hAnsi="Times New Roman" w:cs="Times New Roman"/>
-                <w:sz w:val="24"/>
-                <w:szCs w:val="24"/>
-                <w:lang w:val="en-US"/>
-              </w:rPr>
               <w:t>The FHIR standard</w:t>
             </w:r>
           </w:p>
           <w:p>
             <w:pPr>
               <w:spacing w:before="150" w:after="0" w:line="240" w:lineRule="auto"/>
-              <w:rPr>
-                <w:rFonts w:ascii="Times New Roman" w:eastAsia="Times New Roman" w:hAnsi="Times New Roman" w:cs="Times New Roman"/>
-                <w:sz w:val="24"/>
-                <w:szCs w:val="24"/>
-                <w:lang w:val="en-US"/>
-              </w:rPr>
             </w:pPr>
             <w:r>
-              <w:rPr>
-                <w:rFonts w:ascii="Times New Roman" w:eastAsia="Times New Roman" w:hAnsi="Times New Roman" w:cs="Times New Roman"/>
-                <w:sz w:val="24"/>
-                <w:szCs w:val="24"/>
-                <w:lang w:val="en-US"/>
-              </w:rPr>
               <w:t xml:space="preserve">(1) requires </w:t>
             </w:r>
             <w:proofErr w:type="gramStart"/>
             <w:r>
-              <w:rPr>
-                <w:rFonts w:ascii="Times New Roman" w:eastAsia="Times New Roman" w:hAnsi="Times New Roman" w:cs="Times New Roman"/>
-                <w:sz w:val="24"/>
-                <w:szCs w:val="24"/>
-                <w:lang w:val="en-US"/>
-              </w:rPr>
               <w:t>the  logical</w:t>
             </w:r>
             <w:proofErr w:type="gramEnd"/>
             <w:r>
-              <w:rPr>
-                <w:rFonts w:ascii="Times New Roman" w:eastAsia="Times New Roman" w:hAnsi="Times New Roman" w:cs="Times New Roman"/>
-                <w:sz w:val="24"/>
-                <w:szCs w:val="24"/>
-                <w:lang w:val="en-US"/>
-              </w:rPr>
               <w:t xml:space="preserve"> ID is unique for a specific kind of resource in the server</w:t>
             </w:r>
           </w:p>
           <w:p>
             <w:pPr>
               <w:spacing w:before="150" w:after="0" w:line="240" w:lineRule="auto"/>
-              <w:rPr>
-                <w:rFonts w:ascii="Times New Roman" w:eastAsia="Times New Roman" w:hAnsi="Times New Roman" w:cs="Times New Roman"/>
-                <w:sz w:val="24"/>
-                <w:szCs w:val="24"/>
-                <w:lang w:val="en-US"/>
-              </w:rPr>
             </w:pPr>
             <w:r>
-              <w:rPr>
-                <w:rFonts w:ascii="Times New Roman" w:eastAsia="Times New Roman" w:hAnsi="Times New Roman" w:cs="Times New Roman"/>
-                <w:sz w:val="24"/>
-                <w:szCs w:val="24"/>
-                <w:lang w:val="en-US"/>
-              </w:rPr>
               <w:t xml:space="preserve">(2) defines the rule </w:t>
             </w:r>
             <w:proofErr w:type="gramStart"/>
             <w:r>
-              <w:rPr>
-                <w:rFonts w:ascii="Times New Roman" w:eastAsia="Times New Roman" w:hAnsi="Times New Roman" w:cs="Times New Roman"/>
-                <w:sz w:val="24"/>
-                <w:szCs w:val="24"/>
-                <w:lang w:val="en-US"/>
-              </w:rPr>
               <w:t>for  building</w:t>
             </w:r>
             <w:proofErr w:type="gramEnd"/>
             <w:r>
-              <w:rPr>
-                <w:rFonts w:ascii="Times New Roman" w:eastAsia="Times New Roman" w:hAnsi="Times New Roman" w:cs="Times New Roman"/>
-                <w:sz w:val="24"/>
-                <w:szCs w:val="24"/>
-                <w:lang w:val="en-US"/>
-              </w:rPr>
               <w:t xml:space="preserve"> the 'location URL'</w:t>
             </w:r>
           </w:p>
           <w:p>
             <w:pPr>
               <w:spacing w:before="150" w:after="0" w:line="240" w:lineRule="auto"/>
-              <w:rPr>
-                <w:rFonts w:ascii="Times New Roman" w:eastAsia="Times New Roman" w:hAnsi="Times New Roman" w:cs="Times New Roman"/>
-                <w:sz w:val="24"/>
-                <w:szCs w:val="24"/>
-                <w:lang w:val="en-US"/>
-              </w:rPr>
             </w:pPr>
             <w:r>
-              <w:rPr>
-                <w:rFonts w:ascii="Times New Roman" w:eastAsia="Times New Roman" w:hAnsi="Times New Roman" w:cs="Times New Roman"/>
-                <w:sz w:val="24"/>
-                <w:szCs w:val="24"/>
-                <w:lang w:val="en-US"/>
-              </w:rPr>
               <w:t>as concatenation of the server URL, kind of resource and logical id.</w:t>
             </w:r>
           </w:p>
           <w:p>
             <w:pPr>
               <w:spacing w:before="150" w:after="0" w:line="240" w:lineRule="auto"/>
-              <w:rPr>
-                <w:rFonts w:ascii="Times New Roman" w:eastAsia="Times New Roman" w:hAnsi="Times New Roman" w:cs="Times New Roman"/>
-                <w:sz w:val="24"/>
-                <w:szCs w:val="24"/>
-                <w:lang w:val="en-US"/>
-              </w:rPr>
             </w:pPr>
           </w:p>
           <w:p>
             <w:pPr>
               <w:spacing w:before="150" w:after="0" w:line="240" w:lineRule="auto"/>
-              <w:rPr>
-                <w:rFonts w:ascii="Times New Roman" w:eastAsia="Times New Roman" w:hAnsi="Times New Roman" w:cs="Times New Roman"/>
-                <w:sz w:val="24"/>
-                <w:szCs w:val="24"/>
-                <w:lang w:val="en-US"/>
-              </w:rPr>
             </w:pPr>
             <w:r>
-              <w:rPr>
-                <w:rFonts w:ascii="Times New Roman" w:eastAsia="Times New Roman" w:hAnsi="Times New Roman" w:cs="Times New Roman"/>
-                <w:sz w:val="24"/>
-                <w:szCs w:val="24"/>
-                <w:lang w:val="en-US"/>
-              </w:rPr>
               <w:t>Since the server URL is globally unique also the location URL is globally unique</w:t>
             </w:r>
           </w:p>
           <w:p>
             <w:pPr>
               <w:spacing w:before="150" w:after="0" w:line="240" w:lineRule="auto"/>
-              <w:rPr>
-                <w:rFonts w:ascii="Times New Roman" w:eastAsia="Times New Roman" w:hAnsi="Times New Roman" w:cs="Times New Roman"/>
-                <w:sz w:val="24"/>
-                <w:szCs w:val="24"/>
-                <w:lang w:val="en-US"/>
-              </w:rPr>
             </w:pPr>
           </w:p>
         </w:tc>
@@ -782,72 +468,30 @@
           <w:p>
             <w:pPr>
               <w:spacing w:after="0" w:line="240" w:lineRule="auto"/>
-              <w:rPr>
-                <w:rFonts w:ascii="Times New Roman" w:eastAsia="Times New Roman" w:hAnsi="Times New Roman" w:cs="Times New Roman"/>
-                <w:sz w:val="24"/>
-                <w:szCs w:val="24"/>
-                <w:lang w:val="en-US"/>
-              </w:rPr>
             </w:pPr>
             <w:r>
-              <w:rPr>
-                <w:rFonts w:ascii="Times New Roman" w:eastAsia="Times New Roman" w:hAnsi="Times New Roman" w:cs="Times New Roman"/>
-                <w:sz w:val="24"/>
-                <w:szCs w:val="24"/>
-                <w:lang w:val="en-US"/>
-              </w:rPr>
               <w:t>This is under the organization responsibility.</w:t>
             </w:r>
           </w:p>
           <w:p>
             <w:pPr>
               <w:spacing w:before="150" w:after="0" w:line="240" w:lineRule="auto"/>
-              <w:rPr>
-                <w:rFonts w:ascii="Times New Roman" w:eastAsia="Times New Roman" w:hAnsi="Times New Roman" w:cs="Times New Roman"/>
-                <w:sz w:val="24"/>
-                <w:szCs w:val="24"/>
-                <w:lang w:val="en-US"/>
-              </w:rPr>
             </w:pPr>
             <w:r>
-              <w:rPr>
-                <w:rFonts w:ascii="Times New Roman" w:eastAsia="Times New Roman" w:hAnsi="Times New Roman" w:cs="Times New Roman"/>
-                <w:sz w:val="24"/>
-                <w:szCs w:val="24"/>
-                <w:lang w:val="en-US"/>
-              </w:rPr>
               <w:t xml:space="preserve">That is, the organization shall assure that the server </w:t>
             </w:r>
             <w:proofErr w:type="gramStart"/>
             <w:r>
-              <w:rPr>
-                <w:rFonts w:ascii="Times New Roman" w:eastAsia="Times New Roman" w:hAnsi="Times New Roman" w:cs="Times New Roman"/>
-                <w:sz w:val="24"/>
-                <w:szCs w:val="24"/>
-                <w:lang w:val="en-US"/>
-              </w:rPr>
               <w:t>end-point</w:t>
             </w:r>
             <w:proofErr w:type="gramEnd"/>
             <w:r>
-              <w:rPr>
-                <w:rFonts w:ascii="Times New Roman" w:eastAsia="Times New Roman" w:hAnsi="Times New Roman" w:cs="Times New Roman"/>
-                <w:sz w:val="24"/>
-                <w:szCs w:val="24"/>
-                <w:lang w:val="en-US"/>
-              </w:rPr>
               <w:t xml:space="preserve"> is 'always' resolvable. This may be done assuring that the end point doesn't change or by using proxy/redirect mechanisms.</w:t>
             </w:r>
           </w:p>
           <w:p>
             <w:pPr>
               <w:spacing w:before="150" w:after="0" w:line="240" w:lineRule="auto"/>
-              <w:rPr>
-                <w:rFonts w:ascii="Times New Roman" w:eastAsia="Times New Roman" w:hAnsi="Times New Roman" w:cs="Times New Roman"/>
-                <w:sz w:val="24"/>
-                <w:szCs w:val="24"/>
-                <w:lang w:val="en-US"/>
-              </w:rPr>
             </w:pPr>
           </w:p>
         </w:tc>
@@ -871,210 +515,77 @@
           <w:p>
             <w:pPr>
               <w:spacing w:after="0" w:line="240" w:lineRule="auto"/>
-              <w:rPr>
-                <w:rFonts w:ascii="Times New Roman" w:eastAsia="Times New Roman" w:hAnsi="Times New Roman" w:cs="Times New Roman"/>
-                <w:sz w:val="24"/>
-                <w:szCs w:val="24"/>
-                <w:lang w:val="en-US"/>
-              </w:rPr>
             </w:pPr>
             <w:r>
-              <w:rPr>
-                <w:rFonts w:ascii="Times New Roman" w:eastAsia="Times New Roman" w:hAnsi="Times New Roman" w:cs="Times New Roman"/>
-                <w:sz w:val="24"/>
-                <w:szCs w:val="24"/>
-                <w:lang w:val="en-US"/>
-              </w:rPr>
-              <w:t>In the FHIR REST paradigm this is true, that is the </w:t>
-            </w:r>
-            <w:r>
-              <w:rPr>
-                <w:rFonts w:ascii="Times New Roman" w:eastAsia="Times New Roman" w:hAnsi="Times New Roman" w:cs="Times New Roman"/>
-                <w:color w:val="333333"/>
-                <w:sz w:val="24"/>
-                <w:szCs w:val="24"/>
-                <w:lang w:val="en-US"/>
-              </w:rPr>
-              <w:t>location URLs shall point to a </w:t>
+              <w:t>In the FHIR REST paradigm this is true, that is the location URLs shall point to a </w:t>
             </w:r>
             <w:hyperlink r:id="rId7" w:history="1">
               <w:r>
-                <w:rPr>
-                  <w:rFonts w:ascii="Times New Roman" w:eastAsia="Times New Roman" w:hAnsi="Times New Roman" w:cs="Times New Roman"/>
-                  <w:color w:val="0052CC"/>
-                  <w:sz w:val="24"/>
-                  <w:szCs w:val="24"/>
-                  <w:u w:val="single"/>
-                  <w:lang w:val="en-US"/>
-                </w:rPr>
                 <w:t>FHIR RESTful server</w:t>
               </w:r>
             </w:hyperlink>
             <w:r>
-              <w:rPr>
-                <w:rFonts w:ascii="Times New Roman" w:eastAsia="Times New Roman" w:hAnsi="Times New Roman" w:cs="Times New Roman"/>
-                <w:sz w:val="24"/>
-                <w:szCs w:val="24"/>
-                <w:lang w:val="en-US"/>
-              </w:rPr>
               <w:t>.</w:t>
             </w:r>
           </w:p>
           <w:p>
             <w:pPr>
               <w:spacing w:before="150" w:after="0" w:line="240" w:lineRule="auto"/>
-              <w:rPr>
-                <w:rFonts w:ascii="Times New Roman" w:eastAsia="Times New Roman" w:hAnsi="Times New Roman" w:cs="Times New Roman"/>
-                <w:sz w:val="24"/>
-                <w:szCs w:val="24"/>
-                <w:lang w:val="en-US"/>
-              </w:rPr>
             </w:pPr>
           </w:p>
           <w:p>
             <w:pPr>
               <w:spacing w:before="150" w:after="0" w:line="240" w:lineRule="auto"/>
-              <w:rPr>
-                <w:rFonts w:ascii="Times New Roman" w:eastAsia="Times New Roman" w:hAnsi="Times New Roman" w:cs="Times New Roman"/>
-                <w:sz w:val="24"/>
-                <w:szCs w:val="24"/>
-                <w:lang w:val="en-US"/>
-              </w:rPr>
             </w:pPr>
             <w:r>
-              <w:rPr>
-                <w:rFonts w:ascii="Times New Roman" w:eastAsia="Times New Roman" w:hAnsi="Times New Roman" w:cs="Times New Roman"/>
-                <w:sz w:val="24"/>
-                <w:szCs w:val="24"/>
-                <w:lang w:val="en-US"/>
-              </w:rPr>
               <w:t xml:space="preserve">When FHIR resources are used within other paradigms, </w:t>
             </w:r>
             <w:proofErr w:type="gramStart"/>
             <w:r>
-              <w:rPr>
-                <w:rFonts w:ascii="Times New Roman" w:eastAsia="Times New Roman" w:hAnsi="Times New Roman" w:cs="Times New Roman"/>
-                <w:sz w:val="24"/>
-                <w:szCs w:val="24"/>
-                <w:lang w:val="en-US"/>
-              </w:rPr>
               <w:t>e.g.</w:t>
             </w:r>
             <w:proofErr w:type="gramEnd"/>
             <w:r>
-              <w:rPr>
-                <w:rFonts w:ascii="Times New Roman" w:eastAsia="Times New Roman" w:hAnsi="Times New Roman" w:cs="Times New Roman"/>
-                <w:sz w:val="24"/>
-                <w:szCs w:val="24"/>
-                <w:lang w:val="en-US"/>
-              </w:rPr>
               <w:t xml:space="preserve"> they are exchanged by using IHE XD*/XC* transaction or OMG RLUS services, this may not be true.</w:t>
             </w:r>
           </w:p>
         </w:tc>
       </w:tr>
     </w:tbl>
-    <w:p>
-      <w:pPr>
-        <w:rPr>
-          <w:rFonts w:ascii="Times New Roman" w:eastAsia="Times New Roman" w:hAnsi="Times New Roman" w:cs="Times New Roman"/>
-          <w:sz w:val="24"/>
-          <w:szCs w:val="24"/>
-          <w:lang w:val="en-US"/>
-        </w:rPr>
-      </w:pPr>
-    </w:p>
-    <w:p>
-      <w:pPr>
-        <w:pStyle w:val="Titolo5"/>
-        <w:rPr>
-          <w:rFonts w:ascii="Times New Roman" w:eastAsia="Times New Roman" w:hAnsi="Times New Roman" w:cs="Times New Roman"/>
-          <w:sz w:val="24"/>
-          <w:szCs w:val="24"/>
-          <w:lang w:val="en-US"/>
-        </w:rPr>
-      </w:pPr>
-      <w:r>
-        <w:rPr>
-          <w:rFonts w:ascii="Times New Roman" w:eastAsia="Times New Roman" w:hAnsi="Times New Roman" w:cs="Times New Roman"/>
-          <w:sz w:val="24"/>
-          <w:szCs w:val="24"/>
-          <w:lang w:val="en-US"/>
-        </w:rPr>
+    <w:p/>
+    <w:p>
+      <w:pPr>
+        <w:pStyle w:val="Titolo4"/>
+      </w:pPr>
+      <w:r>
         <w:t>Notes</w:t>
       </w:r>
     </w:p>
     <w:p>
       <w:pPr>
         <w:spacing w:after="0" w:line="240" w:lineRule="auto"/>
-        <w:rPr>
-          <w:rFonts w:ascii="Times New Roman" w:eastAsia="Times New Roman" w:hAnsi="Times New Roman" w:cs="Times New Roman"/>
-          <w:sz w:val="24"/>
-          <w:szCs w:val="24"/>
-          <w:lang w:val="en-US"/>
-        </w:rPr>
-      </w:pPr>
-      <w:r>
-        <w:rPr>
-          <w:rFonts w:ascii="Times New Roman" w:eastAsia="Times New Roman" w:hAnsi="Times New Roman" w:cs="Times New Roman"/>
-          <w:sz w:val="24"/>
-          <w:szCs w:val="24"/>
-          <w:lang w:val="en-US"/>
-        </w:rPr>
+      </w:pPr>
+      <w:r>
         <w:t>This resource identifier changes if the server end-point changes.</w:t>
       </w:r>
     </w:p>
     <w:p>
       <w:pPr>
         <w:spacing w:before="150" w:after="0" w:line="240" w:lineRule="auto"/>
-        <w:rPr>
-          <w:rFonts w:ascii="Times New Roman" w:eastAsia="Times New Roman" w:hAnsi="Times New Roman" w:cs="Times New Roman"/>
-          <w:sz w:val="24"/>
-          <w:szCs w:val="24"/>
-          <w:lang w:val="en-US"/>
-        </w:rPr>
-      </w:pPr>
-      <w:r>
-        <w:rPr>
-          <w:rFonts w:ascii="Times New Roman" w:eastAsia="Times New Roman" w:hAnsi="Times New Roman" w:cs="Times New Roman"/>
-          <w:color w:val="333333"/>
-          <w:sz w:val="24"/>
-          <w:szCs w:val="24"/>
-          <w:lang w:val="en-US"/>
-        </w:rPr>
+      </w:pPr>
+      <w:r>
         <w:t xml:space="preserve">When an absolute URLs is </w:t>
       </w:r>
       <w:proofErr w:type="gramStart"/>
       <w:r>
-        <w:rPr>
-          <w:rFonts w:ascii="Times New Roman" w:eastAsia="Times New Roman" w:hAnsi="Times New Roman" w:cs="Times New Roman"/>
-          <w:color w:val="333333"/>
-          <w:sz w:val="24"/>
-          <w:szCs w:val="24"/>
-          <w:lang w:val="en-US"/>
-        </w:rPr>
         <w:t>used</w:t>
       </w:r>
       <w:proofErr w:type="gramEnd"/>
       <w:r>
-        <w:rPr>
-          <w:rFonts w:ascii="Times New Roman" w:eastAsia="Times New Roman" w:hAnsi="Times New Roman" w:cs="Times New Roman"/>
-          <w:color w:val="333333"/>
-          <w:sz w:val="24"/>
-          <w:szCs w:val="24"/>
-          <w:lang w:val="en-US"/>
-        </w:rPr>
         <w:t xml:space="preserve"> this shall point to a </w:t>
       </w:r>
       <w:hyperlink r:id="rId8" w:history="1">
         <w:r>
-          <w:rPr>
-            <w:rFonts w:ascii="Times New Roman" w:eastAsia="Times New Roman" w:hAnsi="Times New Roman" w:cs="Times New Roman"/>
-            <w:color w:val="0052CC"/>
-            <w:sz w:val="24"/>
-            <w:szCs w:val="24"/>
-            <w:lang w:val="en-US"/>
-          </w:rPr>
           <w:t>FHIR RESTful server</w:t>
         </w:r>
       </w:hyperlink>
@@ -1082,40 +593,16 @@
     <w:p>
       <w:pPr>
         <w:spacing w:before="150" w:after="0" w:line="240" w:lineRule="auto"/>
-        <w:rPr>
-          <w:rFonts w:ascii="Times New Roman" w:eastAsia="Times New Roman" w:hAnsi="Times New Roman" w:cs="Times New Roman"/>
-          <w:sz w:val="24"/>
-          <w:szCs w:val="24"/>
-          <w:lang w:val="en-US"/>
-        </w:rPr>
-      </w:pPr>
-      <w:r>
-        <w:rPr>
-          <w:rFonts w:ascii="Times New Roman" w:eastAsia="Times New Roman" w:hAnsi="Times New Roman" w:cs="Times New Roman"/>
-          <w:sz w:val="24"/>
-          <w:szCs w:val="24"/>
-          <w:lang w:val="en-US"/>
-        </w:rPr>
+      </w:pPr>
+      <w:r>
         <w:t>To facilitate redirect / proxy solutions use relative URL in the resource references.</w:t>
       </w:r>
     </w:p>
     <w:p>
       <w:pPr>
         <w:spacing w:before="150" w:after="0" w:line="240" w:lineRule="auto"/>
-        <w:rPr>
-          <w:rFonts w:ascii="Times New Roman" w:eastAsia="Times New Roman" w:hAnsi="Times New Roman" w:cs="Times New Roman"/>
-          <w:sz w:val="24"/>
-          <w:szCs w:val="24"/>
-          <w:lang w:val="en-US"/>
-        </w:rPr>
-      </w:pPr>
-      <w:r>
-        <w:rPr>
-          <w:rFonts w:ascii="Times New Roman" w:eastAsia="Times New Roman" w:hAnsi="Times New Roman" w:cs="Times New Roman"/>
-          <w:sz w:val="24"/>
-          <w:szCs w:val="24"/>
-          <w:lang w:val="en-US"/>
-        </w:rPr>
+      </w:pPr>
+      <w:r>
         <w:t>PRO:</w:t>
       </w:r>
     </w:p>
@@ -1126,74 +613,24 @@
           <w:numId w:val="2"/>
         </w:numPr>
         <w:spacing w:before="100" w:beforeAutospacing="1" w:after="100" w:afterAutospacing="1" w:line="240" w:lineRule="auto"/>
-        <w:rPr>
-          <w:rFonts w:ascii="Times New Roman" w:eastAsia="Times New Roman" w:hAnsi="Times New Roman" w:cs="Times New Roman"/>
-          <w:sz w:val="24"/>
-          <w:szCs w:val="24"/>
-          <w:lang w:val="en-US"/>
-        </w:rPr>
-      </w:pPr>
-      <w:r>
-        <w:rPr>
-          <w:rFonts w:ascii="Times New Roman" w:eastAsia="Times New Roman" w:hAnsi="Times New Roman" w:cs="Times New Roman"/>
-          <w:sz w:val="24"/>
-          <w:szCs w:val="24"/>
-          <w:lang w:val="en-US"/>
-        </w:rPr>
-        <w:lastRenderedPageBreak/>
+      </w:pPr>
+      <w:r>
         <w:t>the location URL can be used to access the resources via standard FHIR API (</w:t>
       </w:r>
       <w:proofErr w:type="gramStart"/>
       <w:r>
-        <w:rPr>
-          <w:rFonts w:ascii="Times New Roman" w:eastAsia="Times New Roman" w:hAnsi="Times New Roman" w:cs="Times New Roman"/>
-          <w:sz w:val="24"/>
-          <w:szCs w:val="24"/>
-          <w:lang w:val="en-US"/>
-        </w:rPr>
         <w:t>e.g.</w:t>
       </w:r>
       <w:proofErr w:type="gramEnd"/>
       <w:r>
-        <w:rPr>
-          <w:rFonts w:ascii="Times New Roman" w:eastAsia="Times New Roman" w:hAnsi="Times New Roman" w:cs="Times New Roman"/>
-          <w:sz w:val="24"/>
-          <w:szCs w:val="24"/>
-          <w:lang w:val="en-US"/>
-        </w:rPr>
-        <w:t> </w:t>
-      </w:r>
-      <w:r>
-        <w:rPr>
-          <w:rFonts w:ascii="Times New Roman" w:eastAsia="Times New Roman" w:hAnsi="Times New Roman" w:cs="Times New Roman"/>
-          <w:color w:val="333333"/>
-          <w:sz w:val="24"/>
-          <w:szCs w:val="24"/>
-          <w:lang w:val="en-US"/>
-        </w:rPr>
-        <w:t>GET </w:t>
+        <w:t> GET </w:t>
       </w:r>
       <w:hyperlink r:id="rId9" w:history="1">
         <w:r>
-          <w:rPr>
-            <w:rFonts w:ascii="Times New Roman" w:eastAsia="Times New Roman" w:hAnsi="Times New Roman" w:cs="Times New Roman"/>
-            <w:color w:val="0052CC"/>
-            <w:sz w:val="24"/>
-            <w:szCs w:val="24"/>
-            <w:u w:val="single"/>
-            <w:lang w:val="en-US"/>
-          </w:rPr>
           <w:t>http://test.fhir.org/r4/Patient/23</w:t>
         </w:r>
       </w:hyperlink>
       <w:r>
-        <w:rPr>
-          <w:rFonts w:ascii="Times New Roman" w:eastAsia="Times New Roman" w:hAnsi="Times New Roman" w:cs="Times New Roman"/>
-          <w:color w:val="333333"/>
-          <w:sz w:val="24"/>
-          <w:szCs w:val="24"/>
-          <w:lang w:val="en-US"/>
-        </w:rPr>
         <w:t>  )</w:t>
       </w:r>
     </w:p>
@@ -1204,21 +641,8 @@
           <w:numId w:val="2"/>
         </w:numPr>
         <w:spacing w:before="100" w:beforeAutospacing="1" w:after="100" w:afterAutospacing="1" w:line="240" w:lineRule="auto"/>
-        <w:rPr>
-          <w:rFonts w:ascii="Times New Roman" w:eastAsia="Times New Roman" w:hAnsi="Times New Roman" w:cs="Times New Roman"/>
-          <w:sz w:val="24"/>
-          <w:szCs w:val="24"/>
-          <w:lang w:val="en-US"/>
-        </w:rPr>
-      </w:pPr>
-      <w:r>
-        <w:rPr>
-          <w:rFonts w:ascii="Times New Roman" w:eastAsia="Times New Roman" w:hAnsi="Times New Roman" w:cs="Times New Roman"/>
-          <w:color w:val="333333"/>
-          <w:sz w:val="24"/>
-          <w:szCs w:val="24"/>
-          <w:lang w:val="en-US"/>
-        </w:rPr>
+      </w:pPr>
+      <w:r>
         <w:t>is the 'natural' way to uniquely identify resources in FHIR and no addition effort is required</w:t>
       </w:r>
     </w:p>
@@ -1229,21 +653,8 @@
           <w:numId w:val="2"/>
         </w:numPr>
         <w:spacing w:before="100" w:beforeAutospacing="1" w:after="100" w:afterAutospacing="1" w:line="240" w:lineRule="auto"/>
-        <w:rPr>
-          <w:rFonts w:ascii="Times New Roman" w:eastAsia="Times New Roman" w:hAnsi="Times New Roman" w:cs="Times New Roman"/>
-          <w:sz w:val="24"/>
-          <w:szCs w:val="24"/>
-          <w:lang w:val="en-US"/>
-        </w:rPr>
-      </w:pPr>
-      <w:r>
-        <w:rPr>
-          <w:rFonts w:ascii="Times New Roman" w:eastAsia="Times New Roman" w:hAnsi="Times New Roman" w:cs="Times New Roman"/>
-          <w:color w:val="333333"/>
-          <w:sz w:val="24"/>
-          <w:szCs w:val="24"/>
-          <w:lang w:val="en-US"/>
-        </w:rPr>
+      </w:pPr>
+      <w:r>
         <w:t>applies to any FHIR resource</w:t>
       </w:r>
     </w:p>
@@ -1254,108 +665,45 @@
           <w:numId w:val="2"/>
         </w:numPr>
         <w:spacing w:before="100" w:beforeAutospacing="1" w:after="100" w:afterAutospacing="1" w:line="240" w:lineRule="auto"/>
-        <w:rPr>
-          <w:rFonts w:ascii="Times New Roman" w:eastAsia="Times New Roman" w:hAnsi="Times New Roman" w:cs="Times New Roman"/>
-          <w:sz w:val="24"/>
-          <w:szCs w:val="24"/>
-          <w:lang w:val="en-US"/>
-        </w:rPr>
-      </w:pPr>
-      <w:r>
-        <w:rPr>
-          <w:rFonts w:ascii="Times New Roman" w:eastAsia="Times New Roman" w:hAnsi="Times New Roman" w:cs="Times New Roman"/>
-          <w:color w:val="333333"/>
-          <w:sz w:val="24"/>
-          <w:szCs w:val="24"/>
-          <w:lang w:val="en-US"/>
-        </w:rPr>
+      </w:pPr>
+      <w:r>
+        <w:lastRenderedPageBreak/>
         <w:t>used to cross referencing FHIR resources (as absolute or relative URL)</w:t>
       </w:r>
     </w:p>
     <w:p>
       <w:pPr>
         <w:spacing w:before="150" w:after="0" w:line="240" w:lineRule="auto"/>
-        <w:rPr>
-          <w:rFonts w:ascii="Times New Roman" w:eastAsia="Times New Roman" w:hAnsi="Times New Roman" w:cs="Times New Roman"/>
-          <w:sz w:val="24"/>
-          <w:szCs w:val="24"/>
-          <w:lang w:val="en-US"/>
-        </w:rPr>
-      </w:pPr>
-      <w:r>
-        <w:rPr>
-          <w:rFonts w:ascii="Times New Roman" w:eastAsia="Times New Roman" w:hAnsi="Times New Roman" w:cs="Times New Roman"/>
-          <w:sz w:val="24"/>
-          <w:szCs w:val="24"/>
-          <w:lang w:val="en-US"/>
-        </w:rPr>
+      </w:pPr>
+      <w:r>
         <w:t>CONTRA:</w:t>
       </w:r>
     </w:p>
     <w:p>
-      <w:pPr>
-        <w:rPr>
-          <w:rFonts w:ascii="Times New Roman" w:eastAsia="Times New Roman" w:hAnsi="Times New Roman" w:cs="Times New Roman"/>
-          <w:sz w:val="24"/>
-          <w:szCs w:val="24"/>
-          <w:lang w:val="en-US"/>
-        </w:rPr>
-      </w:pPr>
-      <w:r>
-        <w:rPr>
-          <w:rFonts w:ascii="Times New Roman" w:eastAsia="Times New Roman" w:hAnsi="Times New Roman" w:cs="Times New Roman"/>
-          <w:sz w:val="24"/>
-          <w:szCs w:val="24"/>
-          <w:lang w:val="en-US"/>
-        </w:rPr>
+      <w:r>
         <w:t xml:space="preserve">If the organization doesn't guarantee the persistency of the server end point the location URL is not persistent. (but this true for any registry of </w:t>
       </w:r>
       <w:proofErr w:type="gramStart"/>
       <w:r>
-        <w:rPr>
-          <w:rFonts w:ascii="Times New Roman" w:eastAsia="Times New Roman" w:hAnsi="Times New Roman" w:cs="Times New Roman"/>
-          <w:sz w:val="24"/>
-          <w:szCs w:val="24"/>
-          <w:lang w:val="en-US"/>
-        </w:rPr>
         <w:t>identifiers..</w:t>
       </w:r>
       <w:proofErr w:type="gramEnd"/>
       <w:r>
-        <w:rPr>
-          <w:rFonts w:ascii="Times New Roman" w:eastAsia="Times New Roman" w:hAnsi="Times New Roman" w:cs="Times New Roman"/>
-          <w:sz w:val="24"/>
-          <w:szCs w:val="24"/>
-          <w:lang w:val="en-US"/>
-        </w:rPr>
         <w:t>)</w:t>
       </w:r>
     </w:p>
-    <w:p>
-      <w:pPr>
-        <w:rPr>
-          <w:rFonts w:ascii="Times New Roman" w:eastAsia="Times New Roman" w:hAnsi="Times New Roman" w:cs="Times New Roman"/>
-          <w:sz w:val="24"/>
-          <w:szCs w:val="24"/>
-          <w:lang w:val="en-US"/>
-        </w:rPr>
-      </w:pPr>
-    </w:p>
-    <w:p>
-      <w:pPr>
-        <w:pStyle w:val="Titolo4"/>
-        <w:rPr>
-          <w:rFonts w:ascii="Times New Roman" w:eastAsia="Times New Roman" w:hAnsi="Times New Roman" w:cs="Times New Roman"/>
-          <w:sz w:val="24"/>
-          <w:szCs w:val="24"/>
-          <w:lang w:val="en-US"/>
-        </w:rPr>
-      </w:pPr>
-      <w:r>
-        <w:rPr>
-          <w:rFonts w:ascii="Times New Roman" w:eastAsia="Times New Roman" w:hAnsi="Times New Roman" w:cs="Times New Roman"/>
-          <w:sz w:val="24"/>
-          <w:szCs w:val="24"/>
+    <w:p/>
+    <w:p>
+      <w:pPr>
+        <w:pStyle w:val="Titolo3"/>
+        <w:rPr>
+          <w:rFonts w:ascii="Times New Roman" w:eastAsia="Times New Roman" w:hAnsi="Times New Roman" w:cs="Times New Roman"/>
+          <w:lang w:val="en-US"/>
+        </w:rPr>
+      </w:pPr>
+      <w:r>
+        <w:rPr>
+          <w:rFonts w:ascii="Times New Roman" w:eastAsia="Times New Roman" w:hAnsi="Times New Roman" w:cs="Times New Roman"/>
           <w:lang w:val="en-US"/>
         </w:rPr>
         <w:t>B</w:t>
@@ -1363,8 +711,6 @@
       <w:r>
         <w:rPr>
           <w:rFonts w:ascii="Times New Roman" w:eastAsia="Times New Roman" w:hAnsi="Times New Roman" w:cs="Times New Roman"/>
-          <w:sz w:val="24"/>
-          <w:szCs w:val="24"/>
           <w:lang w:val="en-US"/>
         </w:rPr>
         <w:t>usiness identifier</w:t>
@@ -1419,37 +765,17 @@
           <w:rFonts w:ascii="Times New Roman" w:eastAsia="Times New Roman" w:hAnsi="Times New Roman" w:cs="Times New Roman"/>
           <w:sz w:val="24"/>
           <w:szCs w:val="24"/>
-          <w:lang w:val="it-IT"/>
-        </w:rPr>
-      </w:pPr>
-      <w:r>
-        <w:rPr>
-          <w:rFonts w:ascii="Times New Roman" w:eastAsia="Times New Roman" w:hAnsi="Times New Roman" w:cs="Times New Roman"/>
-          <w:sz w:val="24"/>
-          <w:szCs w:val="24"/>
-          <w:lang w:val="it-IT"/>
-        </w:rPr>
-        <w:t>&lt;</w:t>
-      </w:r>
-      <w:proofErr w:type="spellStart"/>
-      <w:r>
-        <w:rPr>
-          <w:rFonts w:ascii="Times New Roman" w:eastAsia="Times New Roman" w:hAnsi="Times New Roman" w:cs="Times New Roman"/>
-          <w:sz w:val="24"/>
-          <w:szCs w:val="24"/>
-          <w:lang w:val="it-IT"/>
-        </w:rPr>
-        <w:t>identifier</w:t>
-      </w:r>
-      <w:proofErr w:type="spellEnd"/>
-      <w:r>
-        <w:rPr>
-          <w:rFonts w:ascii="Times New Roman" w:eastAsia="Times New Roman" w:hAnsi="Times New Roman" w:cs="Times New Roman"/>
-          <w:sz w:val="24"/>
-          <w:szCs w:val="24"/>
-          <w:lang w:val="it-IT"/>
-        </w:rPr>
-        <w:t>&gt;</w:t>
+          <w:lang w:val="en-US"/>
+        </w:rPr>
+      </w:pPr>
+      <w:r>
+        <w:rPr>
+          <w:rFonts w:ascii="Times New Roman" w:eastAsia="Times New Roman" w:hAnsi="Times New Roman" w:cs="Times New Roman"/>
+          <w:sz w:val="24"/>
+          <w:szCs w:val="24"/>
+          <w:lang w:val="en-US"/>
+        </w:rPr>
+        <w:t>&lt;identifier&gt;</w:t>
       </w:r>
     </w:p>
     <w:p>
@@ -1467,7 +793,7 @@
           <w:rFonts w:ascii="Times New Roman" w:eastAsia="Times New Roman" w:hAnsi="Times New Roman" w:cs="Times New Roman"/>
           <w:sz w:val="24"/>
           <w:szCs w:val="24"/>
-          <w:lang w:val="it-IT"/>
+          <w:lang w:val="en-US"/>
         </w:rPr>
         <w:t xml:space="preserve">  </w:t>
       </w:r>
@@ -1675,15 +1001,15 @@
           <w:rFonts w:ascii="Times New Roman" w:eastAsia="Times New Roman" w:hAnsi="Times New Roman" w:cs="Times New Roman"/>
           <w:sz w:val="24"/>
           <w:szCs w:val="24"/>
-          <w:lang w:val="fr-FR"/>
-        </w:rPr>
-      </w:pPr>
-      <w:r>
-        <w:rPr>
-          <w:rFonts w:ascii="Times New Roman" w:eastAsia="Times New Roman" w:hAnsi="Times New Roman" w:cs="Times New Roman"/>
-          <w:sz w:val="24"/>
-          <w:szCs w:val="24"/>
-          <w:lang w:val="fr-FR"/>
+          <w:lang w:val="en-US"/>
+        </w:rPr>
+      </w:pPr>
+      <w:r>
+        <w:rPr>
+          <w:rFonts w:ascii="Times New Roman" w:eastAsia="Times New Roman" w:hAnsi="Times New Roman" w:cs="Times New Roman"/>
+          <w:sz w:val="24"/>
+          <w:szCs w:val="24"/>
+          <w:lang w:val="en-US"/>
         </w:rPr>
         <w:t>&lt;/identifier&gt;</w:t>
       </w:r>
@@ -1766,7 +1092,7 @@
     <w:p>
       <w:pPr>
         <w:rPr>
-          <w:lang w:val="fr-FR"/>
+          <w:lang w:val="en-US"/>
         </w:rPr>
       </w:pPr>
     </w:p>
@@ -2097,17 +1423,7 @@
                 <w:szCs w:val="24"/>
                 <w:lang w:val="en-US"/>
               </w:rPr>
-              <w:t xml:space="preserve">the system and value shall have a format such that the </w:t>
-            </w:r>
-            <w:r>
-              <w:rPr>
-                <w:rFonts w:ascii="Times New Roman" w:eastAsia="Times New Roman" w:hAnsi="Times New Roman" w:cs="Times New Roman"/>
-                <w:sz w:val="24"/>
-                <w:szCs w:val="24"/>
-                <w:lang w:val="en-US"/>
-              </w:rPr>
-              <w:lastRenderedPageBreak/>
-              <w:t>applied rule generate a valid URL </w:t>
+              <w:t>the system and value shall have a format such that the applied rule generate a valid URL </w:t>
             </w:r>
           </w:p>
         </w:tc>
@@ -2125,21 +1441,22 @@
     </w:p>
     <w:p>
       <w:pPr>
-        <w:pStyle w:val="Titolo5"/>
-        <w:rPr>
-          <w:rFonts w:ascii="Times New Roman" w:eastAsia="Times New Roman" w:hAnsi="Times New Roman" w:cs="Times New Roman"/>
-          <w:sz w:val="24"/>
-          <w:szCs w:val="24"/>
-          <w:lang w:val="en-US"/>
-        </w:rPr>
-      </w:pPr>
-      <w:r>
-        <w:rPr>
-          <w:rFonts w:ascii="Times New Roman" w:eastAsia="Times New Roman" w:hAnsi="Times New Roman" w:cs="Times New Roman"/>
-          <w:sz w:val="24"/>
-          <w:szCs w:val="24"/>
-          <w:lang w:val="en-US"/>
-        </w:rPr>
+        <w:pStyle w:val="Titolo4"/>
+        <w:rPr>
+          <w:rFonts w:ascii="Times New Roman" w:eastAsia="Times New Roman" w:hAnsi="Times New Roman" w:cs="Times New Roman"/>
+          <w:sz w:val="24"/>
+          <w:szCs w:val="24"/>
+          <w:lang w:val="en-US"/>
+        </w:rPr>
+      </w:pPr>
+      <w:r>
+        <w:rPr>
+          <w:rFonts w:ascii="Times New Roman" w:eastAsia="Times New Roman" w:hAnsi="Times New Roman" w:cs="Times New Roman"/>
+          <w:sz w:val="24"/>
+          <w:szCs w:val="24"/>
+          <w:lang w:val="en-US"/>
+        </w:rPr>
+        <w:lastRenderedPageBreak/>
         <w:t>Notes</w:t>
       </w:r>
     </w:p>
@@ -2567,19 +1884,15 @@
     </w:p>
     <w:p>
       <w:pPr>
-        <w:pStyle w:val="Titolo4"/>
-        <w:rPr>
-          <w:rFonts w:ascii="Times New Roman" w:eastAsia="Times New Roman" w:hAnsi="Times New Roman" w:cs="Times New Roman"/>
-          <w:sz w:val="24"/>
-          <w:szCs w:val="24"/>
-          <w:lang w:val="it-IT"/>
-        </w:rPr>
-      </w:pPr>
-      <w:r>
-        <w:rPr>
-          <w:rFonts w:ascii="Times New Roman" w:eastAsia="Times New Roman" w:hAnsi="Times New Roman" w:cs="Times New Roman"/>
-          <w:sz w:val="24"/>
-          <w:szCs w:val="24"/>
+        <w:pStyle w:val="Titolo3"/>
+        <w:rPr>
+          <w:rFonts w:ascii="Times New Roman" w:eastAsia="Times New Roman" w:hAnsi="Times New Roman" w:cs="Times New Roman"/>
+          <w:lang w:val="en-US"/>
+        </w:rPr>
+      </w:pPr>
+      <w:r>
+        <w:rPr>
+          <w:rFonts w:ascii="Times New Roman" w:eastAsia="Times New Roman" w:hAnsi="Times New Roman" w:cs="Times New Roman"/>
           <w:lang w:val="en-US"/>
         </w:rPr>
         <w:t>C</w:t>
@@ -2587,8 +1900,6 @@
       <w:r>
         <w:rPr>
           <w:rFonts w:ascii="Times New Roman" w:eastAsia="Times New Roman" w:hAnsi="Times New Roman" w:cs="Times New Roman"/>
-          <w:sz w:val="24"/>
-          <w:szCs w:val="24"/>
           <w:lang w:val="en-US"/>
         </w:rPr>
         <w:t xml:space="preserve">anonical </w:t>
@@ -2597,8 +1908,6 @@
       <w:r>
         <w:rPr>
           <w:rFonts w:ascii="Times New Roman" w:eastAsia="Times New Roman" w:hAnsi="Times New Roman" w:cs="Times New Roman"/>
-          <w:sz w:val="24"/>
-          <w:szCs w:val="24"/>
           <w:lang w:val="en-US"/>
         </w:rPr>
         <w:t>url</w:t>
@@ -3031,7 +2340,7 @@
     <w:p/>
     <w:p>
       <w:pPr>
-        <w:pStyle w:val="Titolo5"/>
+        <w:pStyle w:val="Titolo4"/>
         <w:rPr>
           <w:rFonts w:ascii="Times New Roman" w:eastAsia="Times New Roman" w:hAnsi="Times New Roman" w:cs="Times New Roman"/>
           <w:sz w:val="24"/>
@@ -3048,21 +2357,6 @@
         </w:rPr>
         <w:t>Notes</w:t>
       </w:r>
-    </w:p>
-    <w:p>
-      <w:pPr>
-        <w:shd w:val="clear" w:color="auto" w:fill="FFFFFF"/>
-        <w:spacing w:after="0" w:line="240" w:lineRule="auto"/>
-        <w:outlineLvl w:val="1"/>
-        <w:rPr>
-          <w:rFonts w:ascii="Segoe UI" w:eastAsia="Times New Roman" w:hAnsi="Segoe UI" w:cs="Segoe UI"/>
-          <w:color w:val="172B4D"/>
-          <w:spacing w:val="-2"/>
-          <w:sz w:val="30"/>
-          <w:szCs w:val="30"/>
-          <w:lang w:val="en-US"/>
-        </w:rPr>
-      </w:pPr>
     </w:p>
     <w:p>
       <w:pPr>
@@ -3106,7 +2400,6 @@
           <w:szCs w:val="24"/>
           <w:lang w:val="en-US"/>
         </w:rPr>
-        <w:lastRenderedPageBreak/>
         <w:t>persistency of the identifier </w:t>
       </w:r>
     </w:p>
@@ -3139,9 +2432,11 @@
         </w:numPr>
         <w:spacing w:before="150" w:after="0" w:line="240" w:lineRule="auto"/>
         <w:rPr>
-          <w:rFonts w:ascii="Times New Roman" w:eastAsia="Times New Roman" w:hAnsi="Times New Roman" w:cs="Times New Roman"/>
-          <w:sz w:val="24"/>
-          <w:szCs w:val="24"/>
+          <w:rFonts w:ascii="Segoe UI" w:eastAsia="Times New Roman" w:hAnsi="Segoe UI" w:cs="Segoe UI"/>
+          <w:color w:val="172B4D"/>
+          <w:spacing w:val="-2"/>
+          <w:sz w:val="30"/>
+          <w:szCs w:val="30"/>
           <w:lang w:val="en-US"/>
         </w:rPr>
       </w:pPr>
@@ -3162,9 +2457,7 @@
           <w:ilvl w:val="0"/>
           <w:numId w:val="7"/>
         </w:numPr>
-        <w:shd w:val="clear" w:color="auto" w:fill="FFFFFF"/>
-        <w:spacing w:after="0" w:line="240" w:lineRule="auto"/>
-        <w:outlineLvl w:val="1"/>
+        <w:spacing w:before="150" w:after="0" w:line="240" w:lineRule="auto"/>
         <w:rPr>
           <w:rFonts w:ascii="Segoe UI" w:eastAsia="Times New Roman" w:hAnsi="Segoe UI" w:cs="Segoe UI"/>
           <w:color w:val="172B4D"/>
@@ -3206,9 +2499,6 @@
     </w:p>
     <w:p>
       <w:pPr>
-        <w:shd w:val="clear" w:color="auto" w:fill="FFFFFF"/>
-        <w:spacing w:after="0" w:line="240" w:lineRule="auto"/>
-        <w:outlineLvl w:val="1"/>
         <w:rPr>
           <w:rFonts w:ascii="Segoe UI" w:eastAsia="Times New Roman" w:hAnsi="Segoe UI" w:cs="Segoe UI"/>
           <w:color w:val="172B4D"/>
@@ -3221,7 +2511,7 @@
     </w:p>
     <w:p>
       <w:pPr>
-        <w:pStyle w:val="Titolo4"/>
+        <w:pStyle w:val="Titolo3"/>
         <w:rPr>
           <w:rFonts w:eastAsia="Times New Roman"/>
           <w:spacing w:val="-2"/>

</xml_diff>